<commit_message>
Recargue manual de instalación del tablero
</commit_message>
<xml_diff>
--- a/Despliegue/Manual de instalación del tablero.docx
+++ b/Despliegue/Manual de instalación del tablero.docx
@@ -62,13 +62,7 @@
         <w:rPr>
           <w:rFonts w:ascii="Arial" w:hAnsi="Arial" w:cs="Arial"/>
         </w:rPr>
-        <w:t xml:space="preserve">Ingresar a la pagina de </w:t>
-      </w:r>
-      <w:r>
-        <w:rPr>
-          <w:rFonts w:ascii="Arial" w:hAnsi="Arial" w:cs="Arial"/>
-        </w:rPr>
-        <w:t xml:space="preserve">Amazon Web </w:t>
+        <w:t xml:space="preserve">Ingresar a la pagina de Amazon Web </w:t>
       </w:r>
       <w:proofErr w:type="spellStart"/>
       <w:r>
@@ -173,13 +167,7 @@
         <w:rPr>
           <w:rFonts w:ascii="Arial" w:hAnsi="Arial" w:cs="Arial"/>
         </w:rPr>
-        <w:t xml:space="preserve"> </w:t>
-      </w:r>
-      <w:r>
-        <w:rPr>
-          <w:rFonts w:ascii="Arial" w:hAnsi="Arial" w:cs="Arial"/>
-        </w:rPr>
-        <w:t xml:space="preserve">Ubuntu Server 24.04 LTS (HVM), EBS General </w:t>
+        <w:t xml:space="preserve"> Ubuntu Server 24.04 LTS (HVM), EBS General </w:t>
       </w:r>
       <w:proofErr w:type="spellStart"/>
       <w:r>
@@ -231,6 +219,7 @@
           <w:rFonts w:ascii="Arial" w:hAnsi="Arial" w:cs="Arial"/>
           <w:b/>
           <w:bCs/>
+          <w:noProof/>
         </w:rPr>
         <w:drawing>
           <wp:inline distT="0" distB="0" distL="0" distR="0" wp14:anchorId="0C3FA157" wp14:editId="403F3A41">
@@ -306,6 +295,7 @@
       <w:r>
         <w:rPr>
           <w:rFonts w:ascii="Arial" w:hAnsi="Arial" w:cs="Arial"/>
+          <w:noProof/>
         </w:rPr>
         <w:drawing>
           <wp:inline distT="0" distB="0" distL="0" distR="0" wp14:anchorId="765B2819" wp14:editId="3E6C6A0D">
@@ -362,33 +352,13 @@
           <w:b/>
           <w:bCs/>
         </w:rPr>
-        <w:t>Par de claves:</w:t>
-      </w:r>
-      <w:r>
-        <w:rPr>
-          <w:rFonts w:ascii="Arial" w:hAnsi="Arial" w:cs="Arial"/>
-          <w:b/>
-          <w:bCs/>
-        </w:rPr>
-        <w:t xml:space="preserve"> </w:t>
-      </w:r>
-      <w:r>
-        <w:rPr>
-          <w:rFonts w:ascii="Arial" w:hAnsi="Arial" w:cs="Arial"/>
-        </w:rPr>
-        <w:t>Crear un par de claves de tipo RSA</w:t>
-      </w:r>
-      <w:r>
-        <w:rPr>
-          <w:rFonts w:ascii="Arial" w:hAnsi="Arial" w:cs="Arial"/>
-        </w:rPr>
-        <w:t xml:space="preserve"> y d</w:t>
-      </w:r>
-      <w:r>
-        <w:rPr>
-          <w:rFonts w:ascii="Arial" w:hAnsi="Arial" w:cs="Arial"/>
-        </w:rPr>
-        <w:t>escargar el archivo de clave privada en formato .</w:t>
+        <w:t xml:space="preserve">Par de claves: </w:t>
+      </w:r>
+      <w:r>
+        <w:rPr>
+          <w:rFonts w:ascii="Arial" w:hAnsi="Arial" w:cs="Arial"/>
+        </w:rPr>
+        <w:t>Crear un par de claves de tipo RSA y descargar el archivo de clave privada en formato .</w:t>
       </w:r>
       <w:proofErr w:type="spellStart"/>
       <w:r>
@@ -402,13 +372,7 @@
         <w:rPr>
           <w:rFonts w:ascii="Arial" w:hAnsi="Arial" w:cs="Arial"/>
         </w:rPr>
-        <w:t>, finalmente s</w:t>
-      </w:r>
-      <w:r>
-        <w:rPr>
-          <w:rFonts w:ascii="Arial" w:hAnsi="Arial" w:cs="Arial"/>
-        </w:rPr>
-        <w:t>eleccionar la clave previamente generada al configurar la instancia.</w:t>
+        <w:t>, finalmente seleccionar la clave previamente generada al configurar la instancia.</w:t>
       </w:r>
     </w:p>
     <w:p>
@@ -421,6 +385,7 @@
       <w:r>
         <w:rPr>
           <w:rFonts w:ascii="Arial" w:hAnsi="Arial" w:cs="Arial"/>
+          <w:noProof/>
         </w:rPr>
         <w:drawing>
           <wp:inline distT="0" distB="0" distL="0" distR="0" wp14:anchorId="147C7234" wp14:editId="3AF584E0">
@@ -497,6 +462,7 @@
       <w:r>
         <w:rPr>
           <w:rFonts w:ascii="Arial" w:hAnsi="Arial" w:cs="Arial"/>
+          <w:noProof/>
         </w:rPr>
         <w:drawing>
           <wp:inline distT="0" distB="0" distL="0" distR="0" wp14:anchorId="3FE22F56" wp14:editId="0CF0F8D9">
@@ -563,13 +529,7 @@
         <w:rPr>
           <w:rFonts w:ascii="Arial" w:hAnsi="Arial" w:cs="Arial"/>
         </w:rPr>
-        <w:t xml:space="preserve">, acceda a la sección Instancias en el panel de EC2 y </w:t>
-      </w:r>
-      <w:r>
-        <w:rPr>
-          <w:rFonts w:ascii="Arial" w:hAnsi="Arial" w:cs="Arial"/>
-        </w:rPr>
-        <w:t>localíce</w:t>
+        <w:t>, acceda a la sección Instancias en el panel de EC2 y localíce</w:t>
       </w:r>
       <w:r>
         <w:rPr>
@@ -807,6 +767,7 @@
       <w:r>
         <w:rPr>
           <w:rFonts w:ascii="Arial" w:hAnsi="Arial" w:cs="Arial"/>
+          <w:noProof/>
         </w:rPr>
         <w:drawing>
           <wp:inline distT="0" distB="0" distL="0" distR="0" wp14:anchorId="0AC40CBD" wp14:editId="3FE3458B">
@@ -855,6 +816,7 @@
       <w:r>
         <w:rPr>
           <w:rFonts w:ascii="Arial" w:hAnsi="Arial" w:cs="Arial"/>
+          <w:noProof/>
         </w:rPr>
         <w:drawing>
           <wp:inline distT="0" distB="0" distL="0" distR="0" wp14:anchorId="54429EF3" wp14:editId="62A617C2">
@@ -961,14 +923,16 @@
           <w:rFonts w:ascii="Arial" w:hAnsi="Arial" w:cs="Arial"/>
           <w:i/>
           <w:iCs/>
-        </w:rPr>
-      </w:pPr>
-      <w:proofErr w:type="spellStart"/>
-      <w:r>
-        <w:rPr>
-          <w:rFonts w:ascii="Arial" w:hAnsi="Arial" w:cs="Arial"/>
-          <w:i/>
-          <w:iCs/>
+          <w:color w:val="0070C0"/>
+        </w:rPr>
+      </w:pPr>
+      <w:proofErr w:type="spellStart"/>
+      <w:r>
+        <w:rPr>
+          <w:rFonts w:ascii="Arial" w:hAnsi="Arial" w:cs="Arial"/>
+          <w:i/>
+          <w:iCs/>
+          <w:color w:val="0070C0"/>
         </w:rPr>
         <w:t>ssh</w:t>
       </w:r>
@@ -978,6 +942,7 @@
           <w:rFonts w:ascii="Arial" w:hAnsi="Arial" w:cs="Arial"/>
           <w:i/>
           <w:iCs/>
+          <w:color w:val="0070C0"/>
         </w:rPr>
         <w:t xml:space="preserve"> -i "C:/Users/Angie Gonzalez/Documentos/</w:t>
       </w:r>
@@ -987,6 +952,7 @@
           <w:rFonts w:ascii="Arial" w:hAnsi="Arial" w:cs="Arial"/>
           <w:i/>
           <w:iCs/>
+          <w:color w:val="0070C0"/>
         </w:rPr>
         <w:t>Maestria</w:t>
       </w:r>
@@ -996,6 +962,7 @@
           <w:rFonts w:ascii="Arial" w:hAnsi="Arial" w:cs="Arial"/>
           <w:i/>
           <w:iCs/>
+          <w:color w:val="0070C0"/>
         </w:rPr>
         <w:t xml:space="preserve">/Semestre 3 - Periodo 2/Despliegue de soluciones analíticas\Proyecto\Despliegue\Llave Despliegue Tablero y </w:t>
       </w:r>
@@ -1005,6 +972,7 @@
           <w:rFonts w:ascii="Arial" w:hAnsi="Arial" w:cs="Arial"/>
           <w:i/>
           <w:iCs/>
+          <w:color w:val="0070C0"/>
         </w:rPr>
         <w:t>Modelo.pem</w:t>
       </w:r>
@@ -1014,6 +982,7 @@
           <w:rFonts w:ascii="Arial" w:hAnsi="Arial" w:cs="Arial"/>
           <w:i/>
           <w:iCs/>
+          <w:color w:val="0070C0"/>
         </w:rPr>
         <w:t xml:space="preserve">" </w:t>
       </w:r>
@@ -1024,6 +993,7 @@
             <w:rFonts w:ascii="Arial" w:hAnsi="Arial" w:cs="Arial"/>
             <w:i/>
             <w:iCs/>
+            <w:color w:val="0070C0"/>
           </w:rPr>
           <w:t>ubuntu@23.22.179.223</w:t>
         </w:r>
@@ -1115,6 +1085,7 @@
       <w:r>
         <w:rPr>
           <w:rFonts w:ascii="Arial" w:hAnsi="Arial" w:cs="Arial"/>
+          <w:noProof/>
         </w:rPr>
         <w:drawing>
           <wp:inline distT="0" distB="0" distL="0" distR="0" wp14:anchorId="2231040B" wp14:editId="7DC7A7AF">
@@ -1204,6 +1175,7 @@
           <w:rFonts w:ascii="Arial" w:hAnsi="Arial" w:cs="Arial"/>
           <w:i/>
           <w:iCs/>
+          <w:color w:val="0070C0"/>
           <w:lang w:val="en-US"/>
         </w:rPr>
         <w:t>sudo</w:t>
@@ -1214,6 +1186,7 @@
           <w:rFonts w:ascii="Arial" w:hAnsi="Arial" w:cs="Arial"/>
           <w:i/>
           <w:iCs/>
+          <w:color w:val="0070C0"/>
           <w:lang w:val="en-US"/>
         </w:rPr>
         <w:t xml:space="preserve"> apt-get remove docker docker-engine docker.io </w:t>
@@ -1224,6 +1197,7 @@
           <w:rFonts w:ascii="Arial" w:hAnsi="Arial" w:cs="Arial"/>
           <w:i/>
           <w:iCs/>
+          <w:color w:val="0070C0"/>
           <w:lang w:val="en-US"/>
         </w:rPr>
         <w:t>containerd</w:t>
@@ -1234,6 +1208,7 @@
           <w:rFonts w:ascii="Arial" w:hAnsi="Arial" w:cs="Arial"/>
           <w:i/>
           <w:iCs/>
+          <w:color w:val="0070C0"/>
           <w:lang w:val="en-US"/>
         </w:rPr>
         <w:t xml:space="preserve"> </w:t>
@@ -1244,6 +1219,7 @@
           <w:rFonts w:ascii="Arial" w:hAnsi="Arial" w:cs="Arial"/>
           <w:i/>
           <w:iCs/>
+          <w:color w:val="0070C0"/>
           <w:lang w:val="en-US"/>
         </w:rPr>
         <w:t>runc</w:t>
@@ -1295,44 +1271,32 @@
           <w:rFonts w:ascii="Arial" w:hAnsi="Arial" w:cs="Arial"/>
           <w:i/>
           <w:iCs/>
-        </w:rPr>
-      </w:pPr>
-      <w:r>
-        <w:rPr>
-          <w:rFonts w:ascii="Arial" w:hAnsi="Arial" w:cs="Arial"/>
-          <w:i/>
-          <w:iCs/>
-        </w:rPr>
-        <w:t xml:space="preserve">sudo </w:t>
-      </w:r>
-      <w:proofErr w:type="spellStart"/>
-      <w:r>
-        <w:rPr>
-          <w:rFonts w:ascii="Arial" w:hAnsi="Arial" w:cs="Arial"/>
-          <w:i/>
-          <w:iCs/>
-        </w:rPr>
-        <w:t>apt-get</w:t>
-      </w:r>
-      <w:proofErr w:type="spellEnd"/>
-      <w:r>
-        <w:rPr>
-          <w:rFonts w:ascii="Arial" w:hAnsi="Arial" w:cs="Arial"/>
-          <w:i/>
-          <w:iCs/>
-        </w:rPr>
-        <w:t xml:space="preserve"> </w:t>
-      </w:r>
-      <w:proofErr w:type="spellStart"/>
-      <w:r>
-        <w:rPr>
-          <w:rFonts w:ascii="Arial" w:hAnsi="Arial" w:cs="Arial"/>
-          <w:i/>
-          <w:iCs/>
-        </w:rPr>
-        <w:t>update</w:t>
-      </w:r>
-      <w:proofErr w:type="spellEnd"/>
+          <w:color w:val="0070C0"/>
+          <w:lang w:val="en-US"/>
+        </w:rPr>
+      </w:pPr>
+      <w:proofErr w:type="spellStart"/>
+      <w:r>
+        <w:rPr>
+          <w:rFonts w:ascii="Arial" w:hAnsi="Arial" w:cs="Arial"/>
+          <w:i/>
+          <w:iCs/>
+          <w:color w:val="0070C0"/>
+          <w:lang w:val="en-US"/>
+        </w:rPr>
+        <w:t>sudo</w:t>
+      </w:r>
+      <w:proofErr w:type="spellEnd"/>
+      <w:r>
+        <w:rPr>
+          <w:rFonts w:ascii="Arial" w:hAnsi="Arial" w:cs="Arial"/>
+          <w:i/>
+          <w:iCs/>
+          <w:color w:val="0070C0"/>
+          <w:lang w:val="en-US"/>
+        </w:rPr>
+        <w:t xml:space="preserve"> apt-get update</w:t>
+      </w:r>
     </w:p>
     <w:p>
       <w:pPr>
@@ -1342,15 +1306,17 @@
           <w:rFonts w:ascii="Arial" w:hAnsi="Arial" w:cs="Arial"/>
           <w:i/>
           <w:iCs/>
-          <w:lang w:val="en-US"/>
-        </w:rPr>
-      </w:pPr>
-      <w:proofErr w:type="spellStart"/>
-      <w:r>
-        <w:rPr>
-          <w:rFonts w:ascii="Arial" w:hAnsi="Arial" w:cs="Arial"/>
-          <w:i/>
-          <w:iCs/>
+          <w:color w:val="0070C0"/>
+          <w:lang w:val="en-US"/>
+        </w:rPr>
+      </w:pPr>
+      <w:proofErr w:type="spellStart"/>
+      <w:r>
+        <w:rPr>
+          <w:rFonts w:ascii="Arial" w:hAnsi="Arial" w:cs="Arial"/>
+          <w:i/>
+          <w:iCs/>
+          <w:color w:val="0070C0"/>
           <w:lang w:val="en-US"/>
         </w:rPr>
         <w:t>sudo</w:t>
@@ -1361,6 +1327,7 @@
           <w:rFonts w:ascii="Arial" w:hAnsi="Arial" w:cs="Arial"/>
           <w:i/>
           <w:iCs/>
+          <w:color w:val="0070C0"/>
           <w:lang w:val="en-US"/>
         </w:rPr>
         <w:t xml:space="preserve"> apt-get install ca-certificates curl </w:t>
@@ -1371,6 +1338,7 @@
           <w:rFonts w:ascii="Arial" w:hAnsi="Arial" w:cs="Arial"/>
           <w:i/>
           <w:iCs/>
+          <w:color w:val="0070C0"/>
           <w:lang w:val="en-US"/>
         </w:rPr>
         <w:t>gnupg</w:t>
@@ -1430,15 +1398,17 @@
           <w:rFonts w:ascii="Arial" w:hAnsi="Arial" w:cs="Arial"/>
           <w:i/>
           <w:iCs/>
-          <w:lang w:val="en-US"/>
-        </w:rPr>
-      </w:pPr>
-      <w:proofErr w:type="spellStart"/>
-      <w:r>
-        <w:rPr>
-          <w:rFonts w:ascii="Arial" w:hAnsi="Arial" w:cs="Arial"/>
-          <w:i/>
-          <w:iCs/>
+          <w:color w:val="0070C0"/>
+          <w:lang w:val="en-US"/>
+        </w:rPr>
+      </w:pPr>
+      <w:proofErr w:type="spellStart"/>
+      <w:r>
+        <w:rPr>
+          <w:rFonts w:ascii="Arial" w:hAnsi="Arial" w:cs="Arial"/>
+          <w:i/>
+          <w:iCs/>
+          <w:color w:val="0070C0"/>
           <w:lang w:val="en-US"/>
         </w:rPr>
         <w:t>sudo</w:t>
@@ -1449,6 +1419,7 @@
           <w:rFonts w:ascii="Arial" w:hAnsi="Arial" w:cs="Arial"/>
           <w:i/>
           <w:iCs/>
+          <w:color w:val="0070C0"/>
           <w:lang w:val="en-US"/>
         </w:rPr>
         <w:t xml:space="preserve"> install -m 0755 -d /</w:t>
@@ -1459,6 +1430,7 @@
           <w:rFonts w:ascii="Arial" w:hAnsi="Arial" w:cs="Arial"/>
           <w:i/>
           <w:iCs/>
+          <w:color w:val="0070C0"/>
           <w:lang w:val="en-US"/>
         </w:rPr>
         <w:t>etc</w:t>
@@ -1469,6 +1441,7 @@
           <w:rFonts w:ascii="Arial" w:hAnsi="Arial" w:cs="Arial"/>
           <w:i/>
           <w:iCs/>
+          <w:color w:val="0070C0"/>
           <w:lang w:val="en-US"/>
         </w:rPr>
         <w:t>/apt/keyrings</w:t>
@@ -1482,14 +1455,16 @@
           <w:rFonts w:ascii="Arial" w:hAnsi="Arial" w:cs="Arial"/>
           <w:i/>
           <w:iCs/>
-          <w:lang w:val="en-US"/>
-        </w:rPr>
-      </w:pPr>
-      <w:r>
-        <w:rPr>
-          <w:rFonts w:ascii="Arial" w:hAnsi="Arial" w:cs="Arial"/>
-          <w:i/>
-          <w:iCs/>
+          <w:color w:val="0070C0"/>
+          <w:lang w:val="en-US"/>
+        </w:rPr>
+      </w:pPr>
+      <w:r>
+        <w:rPr>
+          <w:rFonts w:ascii="Arial" w:hAnsi="Arial" w:cs="Arial"/>
+          <w:i/>
+          <w:iCs/>
+          <w:color w:val="0070C0"/>
           <w:lang w:val="en-US"/>
         </w:rPr>
         <w:t>curl -</w:t>
@@ -1500,6 +1475,7 @@
           <w:rFonts w:ascii="Arial" w:hAnsi="Arial" w:cs="Arial"/>
           <w:i/>
           <w:iCs/>
+          <w:color w:val="0070C0"/>
           <w:lang w:val="en-US"/>
         </w:rPr>
         <w:t>fsSL</w:t>
@@ -1510,6 +1486,7 @@
           <w:rFonts w:ascii="Arial" w:hAnsi="Arial" w:cs="Arial"/>
           <w:i/>
           <w:iCs/>
+          <w:color w:val="0070C0"/>
           <w:lang w:val="en-US"/>
         </w:rPr>
         <w:t xml:space="preserve"> https://download.docker.com/linux/ubuntu/gpg | </w:t>
@@ -1520,6 +1497,7 @@
           <w:rFonts w:ascii="Arial" w:hAnsi="Arial" w:cs="Arial"/>
           <w:i/>
           <w:iCs/>
+          <w:color w:val="0070C0"/>
           <w:lang w:val="en-US"/>
         </w:rPr>
         <w:t>sudo</w:t>
@@ -1530,6 +1508,7 @@
           <w:rFonts w:ascii="Arial" w:hAnsi="Arial" w:cs="Arial"/>
           <w:i/>
           <w:iCs/>
+          <w:color w:val="0070C0"/>
           <w:lang w:val="en-US"/>
         </w:rPr>
         <w:t xml:space="preserve"> </w:t>
@@ -1540,6 +1519,7 @@
           <w:rFonts w:ascii="Arial" w:hAnsi="Arial" w:cs="Arial"/>
           <w:i/>
           <w:iCs/>
+          <w:color w:val="0070C0"/>
           <w:lang w:val="en-US"/>
         </w:rPr>
         <w:t>gpg</w:t>
@@ -1550,6 +1530,7 @@
           <w:rFonts w:ascii="Arial" w:hAnsi="Arial" w:cs="Arial"/>
           <w:i/>
           <w:iCs/>
+          <w:color w:val="0070C0"/>
           <w:lang w:val="en-US"/>
         </w:rPr>
         <w:t xml:space="preserve"> --</w:t>
@@ -1560,6 +1541,7 @@
           <w:rFonts w:ascii="Arial" w:hAnsi="Arial" w:cs="Arial"/>
           <w:i/>
           <w:iCs/>
+          <w:color w:val="0070C0"/>
           <w:lang w:val="en-US"/>
         </w:rPr>
         <w:t>dearmor</w:t>
@@ -1570,6 +1552,7 @@
           <w:rFonts w:ascii="Arial" w:hAnsi="Arial" w:cs="Arial"/>
           <w:i/>
           <w:iCs/>
+          <w:color w:val="0070C0"/>
           <w:lang w:val="en-US"/>
         </w:rPr>
         <w:t xml:space="preserve"> -o /</w:t>
@@ -1580,6 +1563,7 @@
           <w:rFonts w:ascii="Arial" w:hAnsi="Arial" w:cs="Arial"/>
           <w:i/>
           <w:iCs/>
+          <w:color w:val="0070C0"/>
           <w:lang w:val="en-US"/>
         </w:rPr>
         <w:t>etc</w:t>
@@ -1590,6 +1574,7 @@
           <w:rFonts w:ascii="Arial" w:hAnsi="Arial" w:cs="Arial"/>
           <w:i/>
           <w:iCs/>
+          <w:color w:val="0070C0"/>
           <w:lang w:val="en-US"/>
         </w:rPr>
         <w:t>/apt/keyrings/</w:t>
@@ -1600,6 +1585,7 @@
           <w:rFonts w:ascii="Arial" w:hAnsi="Arial" w:cs="Arial"/>
           <w:i/>
           <w:iCs/>
+          <w:color w:val="0070C0"/>
           <w:lang w:val="en-US"/>
         </w:rPr>
         <w:t>docker.gpg</w:t>
@@ -1614,15 +1600,17 @@
           <w:rFonts w:ascii="Arial" w:hAnsi="Arial" w:cs="Arial"/>
           <w:i/>
           <w:iCs/>
-          <w:lang w:val="en-US"/>
-        </w:rPr>
-      </w:pPr>
-      <w:proofErr w:type="spellStart"/>
-      <w:r>
-        <w:rPr>
-          <w:rFonts w:ascii="Arial" w:hAnsi="Arial" w:cs="Arial"/>
-          <w:i/>
-          <w:iCs/>
+          <w:color w:val="0070C0"/>
+          <w:lang w:val="en-US"/>
+        </w:rPr>
+      </w:pPr>
+      <w:proofErr w:type="spellStart"/>
+      <w:r>
+        <w:rPr>
+          <w:rFonts w:ascii="Arial" w:hAnsi="Arial" w:cs="Arial"/>
+          <w:i/>
+          <w:iCs/>
+          <w:color w:val="0070C0"/>
           <w:lang w:val="en-US"/>
         </w:rPr>
         <w:t>sudo</w:t>
@@ -1633,6 +1621,7 @@
           <w:rFonts w:ascii="Arial" w:hAnsi="Arial" w:cs="Arial"/>
           <w:i/>
           <w:iCs/>
+          <w:color w:val="0070C0"/>
           <w:lang w:val="en-US"/>
         </w:rPr>
         <w:t xml:space="preserve"> </w:t>
@@ -1643,6 +1632,7 @@
           <w:rFonts w:ascii="Arial" w:hAnsi="Arial" w:cs="Arial"/>
           <w:i/>
           <w:iCs/>
+          <w:color w:val="0070C0"/>
           <w:lang w:val="en-US"/>
         </w:rPr>
         <w:t>chmod</w:t>
@@ -1653,6 +1643,7 @@
           <w:rFonts w:ascii="Arial" w:hAnsi="Arial" w:cs="Arial"/>
           <w:i/>
           <w:iCs/>
+          <w:color w:val="0070C0"/>
           <w:lang w:val="en-US"/>
         </w:rPr>
         <w:t xml:space="preserve"> </w:t>
@@ -1663,6 +1654,7 @@
           <w:rFonts w:ascii="Arial" w:hAnsi="Arial" w:cs="Arial"/>
           <w:i/>
           <w:iCs/>
+          <w:color w:val="0070C0"/>
           <w:lang w:val="en-US"/>
         </w:rPr>
         <w:t>a+r</w:t>
@@ -1673,6 +1665,7 @@
           <w:rFonts w:ascii="Arial" w:hAnsi="Arial" w:cs="Arial"/>
           <w:i/>
           <w:iCs/>
+          <w:color w:val="0070C0"/>
           <w:lang w:val="en-US"/>
         </w:rPr>
         <w:t xml:space="preserve"> /</w:t>
@@ -1683,6 +1676,7 @@
           <w:rFonts w:ascii="Arial" w:hAnsi="Arial" w:cs="Arial"/>
           <w:i/>
           <w:iCs/>
+          <w:color w:val="0070C0"/>
           <w:lang w:val="en-US"/>
         </w:rPr>
         <w:t>etc</w:t>
@@ -1693,6 +1687,7 @@
           <w:rFonts w:ascii="Arial" w:hAnsi="Arial" w:cs="Arial"/>
           <w:i/>
           <w:iCs/>
+          <w:color w:val="0070C0"/>
           <w:lang w:val="en-US"/>
         </w:rPr>
         <w:t>/apt/keyrings/</w:t>
@@ -1703,23 +1698,12 @@
           <w:rFonts w:ascii="Arial" w:hAnsi="Arial" w:cs="Arial"/>
           <w:i/>
           <w:iCs/>
+          <w:color w:val="0070C0"/>
           <w:lang w:val="en-US"/>
         </w:rPr>
         <w:t>docker.gpg</w:t>
       </w:r>
       <w:proofErr w:type="spellEnd"/>
-    </w:p>
-    <w:p>
-      <w:pPr>
-        <w:ind w:left="708"/>
-        <w:jc w:val="both"/>
-        <w:rPr>
-          <w:rFonts w:ascii="Arial" w:hAnsi="Arial" w:cs="Arial"/>
-          <w:i/>
-          <w:iCs/>
-          <w:lang w:val="en-US"/>
-        </w:rPr>
-      </w:pPr>
     </w:p>
     <w:p>
       <w:pPr>
@@ -1785,14 +1769,16 @@
           <w:rFonts w:ascii="Arial" w:hAnsi="Arial" w:cs="Arial"/>
           <w:i/>
           <w:iCs/>
-          <w:lang w:val="en-US"/>
-        </w:rPr>
-      </w:pPr>
-      <w:r>
-        <w:rPr>
-          <w:rFonts w:ascii="Arial" w:hAnsi="Arial" w:cs="Arial"/>
-          <w:i/>
-          <w:iCs/>
+          <w:color w:val="0070C0"/>
+          <w:lang w:val="en-US"/>
+        </w:rPr>
+      </w:pPr>
+      <w:r>
+        <w:rPr>
+          <w:rFonts w:ascii="Arial" w:hAnsi="Arial" w:cs="Arial"/>
+          <w:i/>
+          <w:iCs/>
+          <w:color w:val="0070C0"/>
           <w:lang w:val="en-US"/>
         </w:rPr>
         <w:t>echo "deb [arch=$(</w:t>
@@ -1803,6 +1789,7 @@
           <w:rFonts w:ascii="Arial" w:hAnsi="Arial" w:cs="Arial"/>
           <w:i/>
           <w:iCs/>
+          <w:color w:val="0070C0"/>
           <w:lang w:val="en-US"/>
         </w:rPr>
         <w:t>dpkg</w:t>
@@ -1813,6 +1800,7 @@
           <w:rFonts w:ascii="Arial" w:hAnsi="Arial" w:cs="Arial"/>
           <w:i/>
           <w:iCs/>
+          <w:color w:val="0070C0"/>
           <w:lang w:val="en-US"/>
         </w:rPr>
         <w:t xml:space="preserve"> --print-architecture) signed-by=/</w:t>
@@ -1823,6 +1811,7 @@
           <w:rFonts w:ascii="Arial" w:hAnsi="Arial" w:cs="Arial"/>
           <w:i/>
           <w:iCs/>
+          <w:color w:val="0070C0"/>
           <w:lang w:val="en-US"/>
         </w:rPr>
         <w:t>etc</w:t>
@@ -1833,6 +1822,7 @@
           <w:rFonts w:ascii="Arial" w:hAnsi="Arial" w:cs="Arial"/>
           <w:i/>
           <w:iCs/>
+          <w:color w:val="0070C0"/>
           <w:lang w:val="en-US"/>
         </w:rPr>
         <w:t>/apt/keyrings/</w:t>
@@ -1843,6 +1833,7 @@
           <w:rFonts w:ascii="Arial" w:hAnsi="Arial" w:cs="Arial"/>
           <w:i/>
           <w:iCs/>
+          <w:color w:val="0070C0"/>
           <w:lang w:val="en-US"/>
         </w:rPr>
         <w:t>docker.gpg</w:t>
@@ -1853,6 +1844,7 @@
           <w:rFonts w:ascii="Arial" w:hAnsi="Arial" w:cs="Arial"/>
           <w:i/>
           <w:iCs/>
+          <w:color w:val="0070C0"/>
           <w:lang w:val="en-US"/>
         </w:rPr>
         <w:t>] https://download.docker.com/linux/ubuntu $(. /</w:t>
@@ -1863,6 +1855,7 @@
           <w:rFonts w:ascii="Arial" w:hAnsi="Arial" w:cs="Arial"/>
           <w:i/>
           <w:iCs/>
+          <w:color w:val="0070C0"/>
           <w:lang w:val="en-US"/>
         </w:rPr>
         <w:t>etc</w:t>
@@ -1873,6 +1866,7 @@
           <w:rFonts w:ascii="Arial" w:hAnsi="Arial" w:cs="Arial"/>
           <w:i/>
           <w:iCs/>
+          <w:color w:val="0070C0"/>
           <w:lang w:val="en-US"/>
         </w:rPr>
         <w:t>/</w:t>
@@ -1883,6 +1877,7 @@
           <w:rFonts w:ascii="Arial" w:hAnsi="Arial" w:cs="Arial"/>
           <w:i/>
           <w:iCs/>
+          <w:color w:val="0070C0"/>
           <w:lang w:val="en-US"/>
         </w:rPr>
         <w:t>os</w:t>
@@ -1893,6 +1888,7 @@
           <w:rFonts w:ascii="Arial" w:hAnsi="Arial" w:cs="Arial"/>
           <w:i/>
           <w:iCs/>
+          <w:color w:val="0070C0"/>
           <w:lang w:val="en-US"/>
         </w:rPr>
         <w:t xml:space="preserve">-release &amp;&amp; echo $VERSION_CODENAME) stable" | </w:t>
@@ -1903,6 +1899,7 @@
           <w:rFonts w:ascii="Arial" w:hAnsi="Arial" w:cs="Arial"/>
           <w:i/>
           <w:iCs/>
+          <w:color w:val="0070C0"/>
           <w:lang w:val="en-US"/>
         </w:rPr>
         <w:t>sudo</w:t>
@@ -1913,6 +1910,7 @@
           <w:rFonts w:ascii="Arial" w:hAnsi="Arial" w:cs="Arial"/>
           <w:i/>
           <w:iCs/>
+          <w:color w:val="0070C0"/>
           <w:lang w:val="en-US"/>
         </w:rPr>
         <w:t xml:space="preserve"> tee /</w:t>
@@ -1923,6 +1921,7 @@
           <w:rFonts w:ascii="Arial" w:hAnsi="Arial" w:cs="Arial"/>
           <w:i/>
           <w:iCs/>
+          <w:color w:val="0070C0"/>
           <w:lang w:val="en-US"/>
         </w:rPr>
         <w:t>etc</w:t>
@@ -1933,6 +1932,7 @@
           <w:rFonts w:ascii="Arial" w:hAnsi="Arial" w:cs="Arial"/>
           <w:i/>
           <w:iCs/>
+          <w:color w:val="0070C0"/>
           <w:lang w:val="en-US"/>
         </w:rPr>
         <w:t>/apt/</w:t>
@@ -1943,6 +1943,7 @@
           <w:rFonts w:ascii="Arial" w:hAnsi="Arial" w:cs="Arial"/>
           <w:i/>
           <w:iCs/>
+          <w:color w:val="0070C0"/>
           <w:lang w:val="en-US"/>
         </w:rPr>
         <w:t>sources.list.d</w:t>
@@ -1953,6 +1954,7 @@
           <w:rFonts w:ascii="Arial" w:hAnsi="Arial" w:cs="Arial"/>
           <w:i/>
           <w:iCs/>
+          <w:color w:val="0070C0"/>
           <w:lang w:val="en-US"/>
         </w:rPr>
         <w:t>/</w:t>
@@ -1963,6 +1965,7 @@
           <w:rFonts w:ascii="Arial" w:hAnsi="Arial" w:cs="Arial"/>
           <w:i/>
           <w:iCs/>
+          <w:color w:val="0070C0"/>
           <w:lang w:val="en-US"/>
         </w:rPr>
         <w:t>docker.list</w:t>
@@ -1973,6 +1976,7 @@
           <w:rFonts w:ascii="Arial" w:hAnsi="Arial" w:cs="Arial"/>
           <w:i/>
           <w:iCs/>
+          <w:color w:val="0070C0"/>
           <w:lang w:val="en-US"/>
         </w:rPr>
         <w:t xml:space="preserve"> &gt; /dev/null</w:t>
@@ -1980,10 +1984,10 @@
     </w:p>
     <w:p>
       <w:pPr>
-        <w:jc w:val="both"/>
-        <w:rPr>
-          <w:rFonts w:ascii="Arial" w:hAnsi="Arial" w:cs="Arial"/>
-          <w:lang w:val="en-US"/>
+        <w:pStyle w:val="Prrafodelista"/>
+        <w:jc w:val="both"/>
+        <w:rPr>
+          <w:rFonts w:ascii="Arial" w:hAnsi="Arial" w:cs="Arial"/>
         </w:rPr>
       </w:pPr>
     </w:p>
@@ -2003,13 +2007,7 @@
         <w:rPr>
           <w:rFonts w:ascii="Arial" w:hAnsi="Arial" w:cs="Arial"/>
         </w:rPr>
-        <w:t>Ejecute los siguientes comandos para instalar Docker y los complementos necesarios para el despliegue del tablero</w:t>
-      </w:r>
-      <w:r>
-        <w:rPr>
-          <w:rFonts w:ascii="Arial" w:hAnsi="Arial" w:cs="Arial"/>
-        </w:rPr>
-        <w:t>.</w:t>
+        <w:t>Ejecute los siguientes comandos para instalar Docker y los complementos necesarios para el despliegue del tablero.</w:t>
       </w:r>
     </w:p>
     <w:p>
@@ -2020,44 +2018,32 @@
           <w:rFonts w:ascii="Arial" w:hAnsi="Arial" w:cs="Arial"/>
           <w:i/>
           <w:iCs/>
-        </w:rPr>
-      </w:pPr>
-      <w:r>
-        <w:rPr>
-          <w:rFonts w:ascii="Arial" w:hAnsi="Arial" w:cs="Arial"/>
-          <w:i/>
-          <w:iCs/>
-        </w:rPr>
-        <w:t xml:space="preserve">sudo </w:t>
-      </w:r>
-      <w:proofErr w:type="spellStart"/>
-      <w:r>
-        <w:rPr>
-          <w:rFonts w:ascii="Arial" w:hAnsi="Arial" w:cs="Arial"/>
-          <w:i/>
-          <w:iCs/>
-        </w:rPr>
-        <w:t>apt-get</w:t>
-      </w:r>
-      <w:proofErr w:type="spellEnd"/>
-      <w:r>
-        <w:rPr>
-          <w:rFonts w:ascii="Arial" w:hAnsi="Arial" w:cs="Arial"/>
-          <w:i/>
-          <w:iCs/>
-        </w:rPr>
-        <w:t xml:space="preserve"> </w:t>
-      </w:r>
-      <w:proofErr w:type="spellStart"/>
-      <w:r>
-        <w:rPr>
-          <w:rFonts w:ascii="Arial" w:hAnsi="Arial" w:cs="Arial"/>
-          <w:i/>
-          <w:iCs/>
-        </w:rPr>
-        <w:t>update</w:t>
-      </w:r>
-      <w:proofErr w:type="spellEnd"/>
+          <w:color w:val="0070C0"/>
+          <w:lang w:val="en-US"/>
+        </w:rPr>
+      </w:pPr>
+      <w:proofErr w:type="spellStart"/>
+      <w:r>
+        <w:rPr>
+          <w:rFonts w:ascii="Arial" w:hAnsi="Arial" w:cs="Arial"/>
+          <w:i/>
+          <w:iCs/>
+          <w:color w:val="0070C0"/>
+          <w:lang w:val="en-US"/>
+        </w:rPr>
+        <w:t>sudo</w:t>
+      </w:r>
+      <w:proofErr w:type="spellEnd"/>
+      <w:r>
+        <w:rPr>
+          <w:rFonts w:ascii="Arial" w:hAnsi="Arial" w:cs="Arial"/>
+          <w:i/>
+          <w:iCs/>
+          <w:color w:val="0070C0"/>
+          <w:lang w:val="en-US"/>
+        </w:rPr>
+        <w:t xml:space="preserve"> apt-get update</w:t>
+      </w:r>
     </w:p>
     <w:p>
       <w:pPr>
@@ -2067,15 +2053,17 @@
           <w:rFonts w:ascii="Arial" w:hAnsi="Arial" w:cs="Arial"/>
           <w:i/>
           <w:iCs/>
-          <w:lang w:val="en-US"/>
-        </w:rPr>
-      </w:pPr>
-      <w:proofErr w:type="spellStart"/>
-      <w:r>
-        <w:rPr>
-          <w:rFonts w:ascii="Arial" w:hAnsi="Arial" w:cs="Arial"/>
-          <w:i/>
-          <w:iCs/>
+          <w:color w:val="0070C0"/>
+          <w:lang w:val="en-US"/>
+        </w:rPr>
+      </w:pPr>
+      <w:proofErr w:type="spellStart"/>
+      <w:r>
+        <w:rPr>
+          <w:rFonts w:ascii="Arial" w:hAnsi="Arial" w:cs="Arial"/>
+          <w:i/>
+          <w:iCs/>
+          <w:color w:val="0070C0"/>
           <w:lang w:val="en-US"/>
         </w:rPr>
         <w:t>sudo</w:t>
@@ -2086,6 +2074,7 @@
           <w:rFonts w:ascii="Arial" w:hAnsi="Arial" w:cs="Arial"/>
           <w:i/>
           <w:iCs/>
+          <w:color w:val="0070C0"/>
           <w:lang w:val="en-US"/>
         </w:rPr>
         <w:t xml:space="preserve"> apt-get install docker-</w:t>
@@ -2096,6 +2085,7 @@
           <w:rFonts w:ascii="Arial" w:hAnsi="Arial" w:cs="Arial"/>
           <w:i/>
           <w:iCs/>
+          <w:color w:val="0070C0"/>
           <w:lang w:val="en-US"/>
         </w:rPr>
         <w:t>ce</w:t>
@@ -2106,6 +2096,7 @@
           <w:rFonts w:ascii="Arial" w:hAnsi="Arial" w:cs="Arial"/>
           <w:i/>
           <w:iCs/>
+          <w:color w:val="0070C0"/>
           <w:lang w:val="en-US"/>
         </w:rPr>
         <w:t xml:space="preserve"> docker-</w:t>
@@ -2116,6 +2107,7 @@
           <w:rFonts w:ascii="Arial" w:hAnsi="Arial" w:cs="Arial"/>
           <w:i/>
           <w:iCs/>
+          <w:color w:val="0070C0"/>
           <w:lang w:val="en-US"/>
         </w:rPr>
         <w:t>ce</w:t>
@@ -2126,6 +2118,7 @@
           <w:rFonts w:ascii="Arial" w:hAnsi="Arial" w:cs="Arial"/>
           <w:i/>
           <w:iCs/>
+          <w:color w:val="0070C0"/>
           <w:lang w:val="en-US"/>
         </w:rPr>
         <w:t>-cli containerd.io docker-</w:t>
@@ -2136,6 +2129,7 @@
           <w:rFonts w:ascii="Arial" w:hAnsi="Arial" w:cs="Arial"/>
           <w:i/>
           <w:iCs/>
+          <w:color w:val="0070C0"/>
           <w:lang w:val="en-US"/>
         </w:rPr>
         <w:t>buildx</w:t>
@@ -2146,6 +2140,7 @@
           <w:rFonts w:ascii="Arial" w:hAnsi="Arial" w:cs="Arial"/>
           <w:i/>
           <w:iCs/>
+          <w:color w:val="0070C0"/>
           <w:lang w:val="en-US"/>
         </w:rPr>
         <w:t>-plugin docker-compose-plugin</w:t>
@@ -2190,13 +2185,15 @@
           <w:rFonts w:ascii="Arial" w:hAnsi="Arial" w:cs="Arial"/>
           <w:i/>
           <w:iCs/>
-        </w:rPr>
-      </w:pPr>
-      <w:r>
-        <w:rPr>
-          <w:rFonts w:ascii="Arial" w:hAnsi="Arial" w:cs="Arial"/>
-          <w:i/>
-          <w:iCs/>
+          <w:color w:val="0070C0"/>
+        </w:rPr>
+      </w:pPr>
+      <w:r>
+        <w:rPr>
+          <w:rFonts w:ascii="Arial" w:hAnsi="Arial" w:cs="Arial"/>
+          <w:i/>
+          <w:iCs/>
+          <w:color w:val="0070C0"/>
         </w:rPr>
         <w:t xml:space="preserve">sudo </w:t>
       </w:r>
@@ -2206,6 +2203,7 @@
           <w:rFonts w:ascii="Arial" w:hAnsi="Arial" w:cs="Arial"/>
           <w:i/>
           <w:iCs/>
+          <w:color w:val="0070C0"/>
         </w:rPr>
         <w:t>docker</w:t>
       </w:r>
@@ -2215,6 +2213,7 @@
           <w:rFonts w:ascii="Arial" w:hAnsi="Arial" w:cs="Arial"/>
           <w:i/>
           <w:iCs/>
+          <w:color w:val="0070C0"/>
         </w:rPr>
         <w:t xml:space="preserve"> run </w:t>
       </w:r>
@@ -2224,6 +2223,7 @@
           <w:rFonts w:ascii="Arial" w:hAnsi="Arial" w:cs="Arial"/>
           <w:i/>
           <w:iCs/>
+          <w:color w:val="0070C0"/>
         </w:rPr>
         <w:t>hello-world</w:t>
       </w:r>
@@ -2259,10 +2259,11 @@
           <w:rFonts w:ascii="Arial" w:hAnsi="Arial" w:cs="Arial"/>
           <w:i/>
           <w:iCs/>
+          <w:noProof/>
         </w:rPr>
         <w:drawing>
-          <wp:inline distT="0" distB="0" distL="0" distR="0" wp14:anchorId="07999511" wp14:editId="2F41A688">
-            <wp:extent cx="4314825" cy="3015202"/>
+          <wp:inline distT="0" distB="0" distL="0" distR="0" wp14:anchorId="07999511" wp14:editId="040DE728">
+            <wp:extent cx="4961501" cy="3467100"/>
             <wp:effectExtent l="0" t="0" r="0" b="0"/>
             <wp:docPr id="2095109966" name="Imagen 1" descr="Texto&#10;&#10;Descripción generada automáticamente"/>
             <wp:cNvGraphicFramePr>
@@ -2284,7 +2285,7 @@
                   <pic:spPr>
                     <a:xfrm>
                       <a:off x="0" y="0"/>
-                      <a:ext cx="4332348" cy="3027447"/>
+                      <a:ext cx="4988438" cy="3485924"/>
                     </a:xfrm>
                     <a:prstGeom prst="rect">
                       <a:avLst/>
@@ -2386,6 +2387,7 @@
       <w:r>
         <w:rPr>
           <w:rFonts w:ascii="Arial" w:hAnsi="Arial" w:cs="Arial"/>
+          <w:noProof/>
         </w:rPr>
         <w:drawing>
           <wp:inline distT="0" distB="0" distL="0" distR="0" wp14:anchorId="6F179A5A" wp14:editId="0E78E360">
@@ -2435,6 +2437,7 @@
       <w:r>
         <w:rPr>
           <w:rFonts w:ascii="Arial" w:hAnsi="Arial" w:cs="Arial"/>
+          <w:noProof/>
         </w:rPr>
         <w:drawing>
           <wp:inline distT="0" distB="0" distL="0" distR="0" wp14:anchorId="7500FC3C" wp14:editId="5E3DAFA2">
@@ -2560,13 +2563,7 @@
         <w:rPr>
           <w:rFonts w:ascii="Arial" w:hAnsi="Arial" w:cs="Arial"/>
         </w:rPr>
-        <w:t>, utilizando los siguientes comandos</w:t>
-      </w:r>
-      <w:r>
-        <w:rPr>
-          <w:rFonts w:ascii="Arial" w:hAnsi="Arial" w:cs="Arial"/>
-        </w:rPr>
-        <w:t xml:space="preserve"> para lograrlo.</w:t>
+        <w:t>, utilizando los siguientes comandos para lograrlo.</w:t>
       </w:r>
     </w:p>
     <w:p>
@@ -2577,13 +2574,15 @@
           <w:rFonts w:ascii="Arial" w:hAnsi="Arial" w:cs="Arial"/>
           <w:i/>
           <w:iCs/>
-        </w:rPr>
-      </w:pPr>
-      <w:r>
-        <w:rPr>
-          <w:rFonts w:ascii="Arial" w:hAnsi="Arial" w:cs="Arial"/>
-          <w:i/>
-          <w:iCs/>
+          <w:color w:val="0070C0"/>
+        </w:rPr>
+      </w:pPr>
+      <w:r>
+        <w:rPr>
+          <w:rFonts w:ascii="Arial" w:hAnsi="Arial" w:cs="Arial"/>
+          <w:i/>
+          <w:iCs/>
+          <w:color w:val="0070C0"/>
         </w:rPr>
         <w:t>cd ~</w:t>
       </w:r>
@@ -2596,13 +2595,15 @@
           <w:rFonts w:ascii="Arial" w:hAnsi="Arial" w:cs="Arial"/>
           <w:i/>
           <w:iCs/>
-        </w:rPr>
-      </w:pPr>
-      <w:r>
-        <w:rPr>
-          <w:rFonts w:ascii="Arial" w:hAnsi="Arial" w:cs="Arial"/>
-          <w:i/>
-          <w:iCs/>
+          <w:color w:val="0070C0"/>
+        </w:rPr>
+      </w:pPr>
+      <w:r>
+        <w:rPr>
+          <w:rFonts w:ascii="Arial" w:hAnsi="Arial" w:cs="Arial"/>
+          <w:i/>
+          <w:iCs/>
+          <w:color w:val="0070C0"/>
         </w:rPr>
         <w:t>cd Proyecto-DSA-G10</w:t>
       </w:r>
@@ -2613,13 +2614,15 @@
         <w:jc w:val="both"/>
         <w:rPr>
           <w:rFonts w:ascii="Arial" w:hAnsi="Arial" w:cs="Arial"/>
-        </w:rPr>
-      </w:pPr>
-      <w:r>
-        <w:rPr>
-          <w:rFonts w:ascii="Arial" w:hAnsi="Arial" w:cs="Arial"/>
-          <w:i/>
-          <w:iCs/>
+          <w:color w:val="0070C0"/>
+        </w:rPr>
+      </w:pPr>
+      <w:r>
+        <w:rPr>
+          <w:rFonts w:ascii="Arial" w:hAnsi="Arial" w:cs="Arial"/>
+          <w:i/>
+          <w:iCs/>
+          <w:color w:val="0070C0"/>
         </w:rPr>
         <w:t>cd Despliegue</w:t>
       </w:r>
@@ -2657,15 +2660,17 @@
           <w:rFonts w:ascii="Arial" w:hAnsi="Arial" w:cs="Arial"/>
           <w:i/>
           <w:iCs/>
-          <w:lang w:val="en-US"/>
-        </w:rPr>
-      </w:pPr>
-      <w:proofErr w:type="spellStart"/>
-      <w:r>
-        <w:rPr>
-          <w:rFonts w:ascii="Arial" w:hAnsi="Arial" w:cs="Arial"/>
-          <w:i/>
-          <w:iCs/>
+          <w:color w:val="0070C0"/>
+          <w:lang w:val="en-US"/>
+        </w:rPr>
+      </w:pPr>
+      <w:proofErr w:type="spellStart"/>
+      <w:r>
+        <w:rPr>
+          <w:rFonts w:ascii="Arial" w:hAnsi="Arial" w:cs="Arial"/>
+          <w:i/>
+          <w:iCs/>
+          <w:color w:val="0070C0"/>
           <w:lang w:val="en-US"/>
         </w:rPr>
         <w:t>sudo</w:t>
@@ -2676,6 +2681,7 @@
           <w:rFonts w:ascii="Arial" w:hAnsi="Arial" w:cs="Arial"/>
           <w:i/>
           <w:iCs/>
+          <w:color w:val="0070C0"/>
           <w:lang w:val="en-US"/>
         </w:rPr>
         <w:t xml:space="preserve"> docker build -t </w:t>
@@ -2686,6 +2692,7 @@
           <w:rFonts w:ascii="Arial" w:hAnsi="Arial" w:cs="Arial"/>
           <w:i/>
           <w:iCs/>
+          <w:color w:val="0070C0"/>
           <w:lang w:val="en-US"/>
         </w:rPr>
         <w:t>calidad-aire-</w:t>
@@ -2696,6 +2703,7 @@
           <w:rFonts w:ascii="Arial" w:hAnsi="Arial" w:cs="Arial"/>
           <w:i/>
           <w:iCs/>
+          <w:color w:val="0070C0"/>
           <w:lang w:val="en-US"/>
         </w:rPr>
         <w:t>dash:latest</w:t>
@@ -2707,6 +2715,7 @@
           <w:rFonts w:ascii="Arial" w:hAnsi="Arial" w:cs="Arial"/>
           <w:i/>
           <w:iCs/>
+          <w:color w:val="0070C0"/>
           <w:lang w:val="en-US"/>
         </w:rPr>
         <w:t xml:space="preserve"> .</w:t>
@@ -2756,13 +2765,15 @@
           <w:rFonts w:ascii="Arial" w:hAnsi="Arial" w:cs="Arial"/>
           <w:i/>
           <w:iCs/>
-        </w:rPr>
-      </w:pPr>
-      <w:r>
-        <w:rPr>
-          <w:rFonts w:ascii="Arial" w:hAnsi="Arial" w:cs="Arial"/>
-          <w:i/>
-          <w:iCs/>
+          <w:color w:val="0070C0"/>
+        </w:rPr>
+      </w:pPr>
+      <w:r>
+        <w:rPr>
+          <w:rFonts w:ascii="Arial" w:hAnsi="Arial" w:cs="Arial"/>
+          <w:i/>
+          <w:iCs/>
+          <w:color w:val="0070C0"/>
         </w:rPr>
         <w:t xml:space="preserve">sudo </w:t>
       </w:r>
@@ -2772,6 +2783,7 @@
           <w:rFonts w:ascii="Arial" w:hAnsi="Arial" w:cs="Arial"/>
           <w:i/>
           <w:iCs/>
+          <w:color w:val="0070C0"/>
         </w:rPr>
         <w:t>docker</w:t>
       </w:r>
@@ -2781,6 +2793,7 @@
           <w:rFonts w:ascii="Arial" w:hAnsi="Arial" w:cs="Arial"/>
           <w:i/>
           <w:iCs/>
+          <w:color w:val="0070C0"/>
         </w:rPr>
         <w:t xml:space="preserve"> </w:t>
       </w:r>
@@ -2790,6 +2803,7 @@
           <w:rFonts w:ascii="Arial" w:hAnsi="Arial" w:cs="Arial"/>
           <w:i/>
           <w:iCs/>
+          <w:color w:val="0070C0"/>
         </w:rPr>
         <w:t>images</w:t>
       </w:r>
@@ -2836,15 +2850,17 @@
           <w:rFonts w:ascii="Arial" w:hAnsi="Arial" w:cs="Arial"/>
           <w:i/>
           <w:iCs/>
-          <w:lang w:val="en-US"/>
-        </w:rPr>
-      </w:pPr>
-      <w:proofErr w:type="spellStart"/>
-      <w:r>
-        <w:rPr>
-          <w:rFonts w:ascii="Arial" w:hAnsi="Arial" w:cs="Arial"/>
-          <w:i/>
-          <w:iCs/>
+          <w:color w:val="0070C0"/>
+          <w:lang w:val="en-US"/>
+        </w:rPr>
+      </w:pPr>
+      <w:proofErr w:type="spellStart"/>
+      <w:r>
+        <w:rPr>
+          <w:rFonts w:ascii="Arial" w:hAnsi="Arial" w:cs="Arial"/>
+          <w:i/>
+          <w:iCs/>
+          <w:color w:val="0070C0"/>
           <w:lang w:val="en-US"/>
         </w:rPr>
         <w:t>sudo</w:t>
@@ -2855,6 +2871,7 @@
           <w:rFonts w:ascii="Arial" w:hAnsi="Arial" w:cs="Arial"/>
           <w:i/>
           <w:iCs/>
+          <w:color w:val="0070C0"/>
           <w:lang w:val="en-US"/>
         </w:rPr>
         <w:t xml:space="preserve"> docker run -p 8050:8050 -e PORT=8050 -it </w:t>
@@ -2865,6 +2882,7 @@
           <w:rFonts w:ascii="Arial" w:hAnsi="Arial" w:cs="Arial"/>
           <w:i/>
           <w:iCs/>
+          <w:color w:val="0070C0"/>
           <w:lang w:val="en-US"/>
         </w:rPr>
         <w:t>calidad</w:t>
@@ -2875,6 +2893,7 @@
           <w:rFonts w:ascii="Arial" w:hAnsi="Arial" w:cs="Arial"/>
           <w:i/>
           <w:iCs/>
+          <w:color w:val="0070C0"/>
           <w:lang w:val="en-US"/>
         </w:rPr>
         <w:t>-</w:t>
@@ -2885,6 +2904,7 @@
           <w:rFonts w:ascii="Arial" w:hAnsi="Arial" w:cs="Arial"/>
           <w:i/>
           <w:iCs/>
+          <w:color w:val="0070C0"/>
           <w:lang w:val="en-US"/>
         </w:rPr>
         <w:t>aire</w:t>
@@ -2895,6 +2915,7 @@
           <w:rFonts w:ascii="Arial" w:hAnsi="Arial" w:cs="Arial"/>
           <w:i/>
           <w:iCs/>
+          <w:color w:val="0070C0"/>
           <w:lang w:val="en-US"/>
         </w:rPr>
         <w:t>-dash</w:t>
@@ -2931,6 +2952,7 @@
       <w:r>
         <w:rPr>
           <w:rFonts w:ascii="Arial" w:hAnsi="Arial" w:cs="Arial"/>
+          <w:noProof/>
           <w:lang w:val="en-US"/>
         </w:rPr>
         <w:drawing>
@@ -2982,6 +3004,7 @@
       <w:r>
         <w:rPr>
           <w:rFonts w:ascii="Arial" w:hAnsi="Arial" w:cs="Arial"/>
+          <w:noProof/>
           <w:lang w:val="en-US"/>
         </w:rPr>
         <w:drawing>
@@ -4061,6 +4084,7 @@
   <w:style w:type="character" w:default="1" w:styleId="Fuentedeprrafopredeter">
     <w:name w:val="Default Paragraph Font"/>
     <w:uiPriority w:val="1"/>
+    <w:semiHidden/>
     <w:unhideWhenUsed/>
   </w:style>
   <w:style w:type="table" w:default="1" w:styleId="Tablanormal">
@@ -4696,6 +4720,15 @@
 </file>
 
 <file path=customXml/item1.xml><?xml version="1.0" encoding="utf-8"?>
+<?mso-contentType ?>
+<FormTemplates xmlns="http://schemas.microsoft.com/sharepoint/v3/contenttype/forms">
+  <Display>DocumentLibraryForm</Display>
+  <Edit>DocumentLibraryForm</Edit>
+  <New>DocumentLibraryForm</New>
+</FormTemplates>
+</file>
+
+<file path=customXml/item2.xml><?xml version="1.0" encoding="utf-8"?>
 <ct:contentTypeSchema xmlns:ct="http://schemas.microsoft.com/office/2006/metadata/contentType" xmlns:ma="http://schemas.microsoft.com/office/2006/metadata/properties/metaAttributes" ct:_="" ma:_="" ma:contentTypeName="Documento" ma:contentTypeID="0x0101002C266CC61753214BA1BFAE7999A8CC1B" ma:contentTypeVersion="13" ma:contentTypeDescription="Crear nuevo documento." ma:contentTypeScope="" ma:versionID="0fd6ac99861db5c76de963707bbf88cb">
   <xsd:schema xmlns:xsd="http://www.w3.org/2001/XMLSchema" xmlns:xs="http://www.w3.org/2001/XMLSchema" xmlns:p="http://schemas.microsoft.com/office/2006/metadata/properties" xmlns:ns3="1e2f1120-1026-4cb8-878a-3acd051875a8" xmlns:ns4="f96552c3-8851-430f-a1a3-881487deb4d7" targetNamespace="http://schemas.microsoft.com/office/2006/metadata/properties" ma:root="true" ma:fieldsID="4426827d72a22dda35f43a6695acbe82" ns3:_="" ns4:_="">
     <xsd:import namespace="1e2f1120-1026-4cb8-878a-3acd051875a8"/>
@@ -4914,15 +4947,6 @@
 </ct:contentTypeSchema>
 </file>
 
-<file path=customXml/item2.xml><?xml version="1.0" encoding="utf-8"?>
-<?mso-contentType ?>
-<FormTemplates xmlns="http://schemas.microsoft.com/sharepoint/v3/contenttype/forms">
-  <Display>DocumentLibraryForm</Display>
-  <Edit>DocumentLibraryForm</Edit>
-  <New>DocumentLibraryForm</New>
-</FormTemplates>
-</file>
-
 <file path=customXml/item3.xml><?xml version="1.0" encoding="utf-8"?>
 <p:properties xmlns:p="http://schemas.microsoft.com/office/2006/metadata/properties" xmlns:xsi="http://www.w3.org/2001/XMLSchema-instance" xmlns:pc="http://schemas.microsoft.com/office/infopath/2007/PartnerControls">
   <documentManagement>
@@ -4932,6 +4956,14 @@
 </file>
 
 <file path=customXml/itemProps1.xml><?xml version="1.0" encoding="utf-8"?>
+<ds:datastoreItem xmlns:ds="http://schemas.openxmlformats.org/officeDocument/2006/customXml" ds:itemID="{FFE6E691-BE9B-4DA2-89E3-E10F28D77132}">
+  <ds:schemaRefs>
+    <ds:schemaRef ds:uri="http://schemas.microsoft.com/sharepoint/v3/contenttype/forms"/>
+  </ds:schemaRefs>
+</ds:datastoreItem>
+</file>
+
+<file path=customXml/itemProps2.xml><?xml version="1.0" encoding="utf-8"?>
 <ds:datastoreItem xmlns:ds="http://schemas.openxmlformats.org/officeDocument/2006/customXml" ds:itemID="{39D351BA-7477-4DF6-A5EA-DFF4AD6626D7}">
   <ds:schemaRefs>
     <ds:schemaRef ds:uri="http://schemas.microsoft.com/office/2006/metadata/contentType"/>
@@ -4950,27 +4982,12 @@
 </ds:datastoreItem>
 </file>
 
-<file path=customXml/itemProps2.xml><?xml version="1.0" encoding="utf-8"?>
-<ds:datastoreItem xmlns:ds="http://schemas.openxmlformats.org/officeDocument/2006/customXml" ds:itemID="{FFE6E691-BE9B-4DA2-89E3-E10F28D77132}">
-  <ds:schemaRefs>
-    <ds:schemaRef ds:uri="http://schemas.microsoft.com/sharepoint/v3/contenttype/forms"/>
-  </ds:schemaRefs>
-</ds:datastoreItem>
-</file>
-
 <file path=customXml/itemProps3.xml><?xml version="1.0" encoding="utf-8"?>
 <ds:datastoreItem xmlns:ds="http://schemas.openxmlformats.org/officeDocument/2006/customXml" ds:itemID="{B5CF9DB9-0C1B-4232-A3E9-026B18CF80B3}">
   <ds:schemaRefs>
-    <ds:schemaRef ds:uri="http://purl.org/dc/elements/1.1/"/>
-    <ds:schemaRef ds:uri="http://schemas.microsoft.com/office/2006/documentManagement/types"/>
     <ds:schemaRef ds:uri="http://schemas.microsoft.com/office/2006/metadata/properties"/>
+    <ds:schemaRef ds:uri="http://schemas.microsoft.com/office/infopath/2007/PartnerControls"/>
     <ds:schemaRef ds:uri="1e2f1120-1026-4cb8-878a-3acd051875a8"/>
-    <ds:schemaRef ds:uri="http://purl.org/dc/terms/"/>
-    <ds:schemaRef ds:uri="http://purl.org/dc/dcmitype/"/>
-    <ds:schemaRef ds:uri="http://www.w3.org/XML/1998/namespace"/>
-    <ds:schemaRef ds:uri="http://schemas.openxmlformats.org/package/2006/metadata/core-properties"/>
-    <ds:schemaRef ds:uri="f96552c3-8851-430f-a1a3-881487deb4d7"/>
-    <ds:schemaRef ds:uri="http://schemas.microsoft.com/office/infopath/2007/PartnerControls"/>
   </ds:schemaRefs>
 </ds:datastoreItem>
 </file>
</xml_diff>